<commit_message>
26th commit - rev 1
</commit_message>
<xml_diff>
--- a/diagram/Use Case Description.docx
+++ b/diagram/Use Case Description.docx
@@ -1608,7 +1608,23 @@
                 <w:sz w:val="24"/>
                 <w:szCs w:val="24"/>
               </w:rPr>
-              <w:t>Forum post must be submitted</w:t>
+              <w:t xml:space="preserve">Forum post </w:t>
+            </w:r>
+            <w:r>
+              <w:rPr>
+                <w:rFonts w:ascii="Times New Roman" w:hAnsi="Times New Roman"/>
+                <w:sz w:val="24"/>
+                <w:szCs w:val="24"/>
+              </w:rPr>
+              <w:t>is</w:t>
+            </w:r>
+            <w:r>
+              <w:rPr>
+                <w:rFonts w:ascii="Times New Roman" w:hAnsi="Times New Roman"/>
+                <w:sz w:val="24"/>
+                <w:szCs w:val="24"/>
+              </w:rPr>
+              <w:t xml:space="preserve"> submitted</w:t>
             </w:r>
           </w:p>
         </w:tc>
@@ -2411,15 +2427,7 @@
                 <w:sz w:val="24"/>
                 <w:szCs w:val="24"/>
               </w:rPr>
-              <w:t xml:space="preserve"> use case</w:t>
-            </w:r>
-            <w:r>
-              <w:rPr>
-                <w:rFonts w:ascii="Times New Roman" w:hAnsi="Times New Roman"/>
-                <w:sz w:val="24"/>
-                <w:szCs w:val="24"/>
-              </w:rPr>
-              <w:t xml:space="preserve">. Actor must have posted previously, so </w:t>
+              <w:t xml:space="preserve"> use case. Actor must have posted previously, so </w:t>
             </w:r>
             <w:r>
               <w:rPr>
@@ -2638,7 +2646,7 @@
                 <w:sz w:val="24"/>
                 <w:szCs w:val="24"/>
               </w:rPr>
-              <w:t>Deletion must be confirmed</w:t>
+              <w:t>Forum post is deleted</w:t>
             </w:r>
           </w:p>
         </w:tc>
@@ -2813,23 +2821,7 @@
                 <w:sz w:val="24"/>
                 <w:szCs w:val="24"/>
               </w:rPr>
-              <w:t xml:space="preserve">2.  </w:t>
-            </w:r>
-            <w:r>
-              <w:rPr>
-                <w:rFonts w:ascii="Times New Roman" w:hAnsi="Times New Roman"/>
-                <w:sz w:val="24"/>
-                <w:szCs w:val="24"/>
-              </w:rPr>
-              <w:t>Student or Lecturer</w:t>
-            </w:r>
-            <w:r>
-              <w:rPr>
-                <w:rFonts w:ascii="Times New Roman" w:hAnsi="Times New Roman"/>
-                <w:sz w:val="24"/>
-                <w:szCs w:val="24"/>
-              </w:rPr>
-              <w:t xml:space="preserve"> confirm the deletion</w:t>
+              <w:t>2.  Student or Lecturer confirm the deletion</w:t>
             </w:r>
           </w:p>
         </w:tc>
@@ -3517,14 +3509,6 @@
                 <w:szCs w:val="24"/>
               </w:rPr>
             </w:pPr>
-            <w:r>
-              <w:rPr>
-                <w:rFonts w:ascii="Times New Roman" w:hAnsi="Times New Roman"/>
-                <w:sz w:val="24"/>
-                <w:szCs w:val="24"/>
-              </w:rPr>
-              <w:t>Student must have submitted their exam</w:t>
-            </w:r>
           </w:p>
         </w:tc>
       </w:tr>
@@ -3582,14 +3566,6 @@
                 <w:szCs w:val="24"/>
               </w:rPr>
             </w:pPr>
-            <w:r>
-              <w:rPr>
-                <w:rFonts w:ascii="Times New Roman" w:hAnsi="Times New Roman"/>
-                <w:sz w:val="24"/>
-                <w:szCs w:val="24"/>
-              </w:rPr>
-              <w:t>Lecturer must confirm the submission</w:t>
-            </w:r>
           </w:p>
         </w:tc>
       </w:tr>
@@ -4574,7 +4550,7 @@
                 <w:sz w:val="24"/>
                 <w:szCs w:val="24"/>
               </w:rPr>
-              <w:t>Input must be validated</w:t>
+              <w:t>Course is updated</w:t>
             </w:r>
           </w:p>
         </w:tc>

</xml_diff>